<commit_message>
tracking co-authors and future assignments
</commit_message>
<xml_diff>
--- a/Drafts/collaborator_notes/Folks who will need assignments.docx
+++ b/Drafts/collaborator_notes/Folks who will need assignments.docx
@@ -83,14 +83,44 @@
     <w:p/>
     <w:p>
       <w:r>
+        <w:t>Author names, affiliations, and emails</w:t>
+      </w:r>
+      <w:r>
+        <w:t xml:space="preserve"> – Rachel </w:t>
+      </w:r>
+      <w:proofErr w:type="spellStart"/>
+      <w:r>
+        <w:t>behm</w:t>
+      </w:r>
+      <w:proofErr w:type="spellEnd"/>
+    </w:p>
+    <w:p/>
+    <w:p>
+      <w:r>
         <w:t>Read supplementary methods</w:t>
       </w:r>
+      <w:r>
+        <w:t xml:space="preserve"> – Carina </w:t>
+      </w:r>
+      <w:proofErr w:type="spellStart"/>
+      <w:r>
+        <w:t>motta</w:t>
+      </w:r>
+      <w:proofErr w:type="spellEnd"/>
     </w:p>
     <w:p/>
     <w:p>
       <w:r>
         <w:t>Read table and figure legends for supplementary figures</w:t>
       </w:r>
+      <w:r>
+        <w:t xml:space="preserve"> – Taylor </w:t>
+      </w:r>
+      <w:proofErr w:type="spellStart"/>
+      <w:r>
+        <w:t>bogar</w:t>
+      </w:r>
+      <w:proofErr w:type="spellEnd"/>
     </w:p>
     <w:p/>
     <w:p>
@@ -107,6 +137,12 @@
     <w:p/>
     <w:p>
       <w:r>
+        <w:t xml:space="preserve">Edits on style of figures in main text and supplement </w:t>
+      </w:r>
+    </w:p>
+    <w:p/>
+    <w:p>
+      <w:r>
         <w:t>Methods</w:t>
       </w:r>
       <w:r>
@@ -115,31 +151,89 @@
       <w:r>
         <w:t xml:space="preserve"> Read</w:t>
       </w:r>
+      <w:r>
+        <w:t xml:space="preserve"> – jasmine </w:t>
+      </w:r>
+      <w:proofErr w:type="spellStart"/>
+      <w:r>
+        <w:t>childress</w:t>
+      </w:r>
+      <w:proofErr w:type="spellEnd"/>
     </w:p>
     <w:p/>
     <w:p>
       <w:r>
         <w:t>Check citations</w:t>
       </w:r>
+      <w:r>
+        <w:t xml:space="preserve"> – David weber</w:t>
+      </w:r>
+    </w:p>
+    <w:p/>
+    <w:p>
+      <w:r>
+        <w:t>Check paper against journal author guidelines</w:t>
+      </w:r>
     </w:p>
     <w:p/>
     <w:p>
       <w:r>
         <w:t>Code checking</w:t>
       </w:r>
+      <w:r>
+        <w:t xml:space="preserve"> – Maggie and An</w:t>
+      </w:r>
     </w:p>
     <w:p/>
     <w:p>
       <w:r>
         <w:t>Metadata checking</w:t>
       </w:r>
+      <w:r>
+        <w:t xml:space="preserve"> – </w:t>
+      </w:r>
+      <w:proofErr w:type="spellStart"/>
+      <w:r>
+        <w:t>marisa</w:t>
+      </w:r>
+      <w:proofErr w:type="spellEnd"/>
+      <w:r>
+        <w:t xml:space="preserve"> morse</w:t>
+      </w:r>
     </w:p>
     <w:p/>
     <w:p>
       <w:r>
         <w:t>Supplementary Figure and Table order – does it go chronologically with the order of the MS?</w:t>
       </w:r>
-    </w:p>
+      <w:r>
+        <w:t xml:space="preserve"> – Katie Plummer</w:t>
+      </w:r>
+    </w:p>
+    <w:p/>
+    <w:p>
+      <w:r>
+        <w:t>Supplement citations – Ronny Young</w:t>
+      </w:r>
+    </w:p>
+    <w:p/>
+    <w:p/>
+    <w:p>
+      <w:r>
+        <w:t>What I need to do:</w:t>
+      </w:r>
+    </w:p>
+    <w:p>
+      <w:r>
+        <w:t>Make a metadata file</w:t>
+      </w:r>
+    </w:p>
+    <w:p>
+      <w:r>
+        <w:t>Figure captions in supplement</w:t>
+      </w:r>
+    </w:p>
+    <w:p/>
     <w:p/>
     <w:p/>
     <w:sectPr>

</xml_diff>

<commit_message>
sent out assignments to co-authors
</commit_message>
<xml_diff>
--- a/Drafts/collaborator_notes/Folks who will need assignments.docx
+++ b/Drafts/collaborator_notes/Folks who will need assignments.docx
@@ -86,7 +86,16 @@
         <w:t>Author names, affiliations, and emails</w:t>
       </w:r>
       <w:r>
-        <w:t xml:space="preserve"> – Rachel </w:t>
+        <w:t xml:space="preserve">, check paper </w:t>
+      </w:r>
+      <w:r>
+        <w:t xml:space="preserve">formatting </w:t>
+      </w:r>
+      <w:r>
+        <w:t xml:space="preserve">against journal author guidelines </w:t>
+      </w:r>
+      <w:r>
+        <w:t xml:space="preserve">– Rachel </w:t>
       </w:r>
       <w:proofErr w:type="spellStart"/>
       <w:r>
@@ -97,7 +106,13 @@
     <w:p/>
     <w:p>
       <w:r>
-        <w:t>Read supplementary methods</w:t>
+        <w:t>Read</w:t>
+      </w:r>
+      <w:r>
+        <w:t>/edit</w:t>
+      </w:r>
+      <w:r>
+        <w:t xml:space="preserve"> supplementary methods</w:t>
       </w:r>
       <w:r>
         <w:t xml:space="preserve"> – Carina </w:t>
@@ -111,7 +126,13 @@
     <w:p/>
     <w:p>
       <w:r>
-        <w:t>Read table and figure legends for supplementary figures</w:t>
+        <w:t>Read</w:t>
+      </w:r>
+      <w:r>
+        <w:t>/edit</w:t>
+      </w:r>
+      <w:r>
+        <w:t xml:space="preserve"> table and figure legends for supplementary figures</w:t>
       </w:r>
       <w:r>
         <w:t xml:space="preserve"> – Taylor </w:t>
@@ -137,7 +158,24 @@
     <w:p/>
     <w:p>
       <w:r>
-        <w:t xml:space="preserve">Edits on style of figures in main text and supplement </w:t>
+        <w:t xml:space="preserve">Edits on style of figures in main text and </w:t>
+      </w:r>
+      <w:proofErr w:type="gramStart"/>
+      <w:r>
+        <w:t xml:space="preserve">supplement </w:t>
+      </w:r>
+      <w:r>
+        <w:t xml:space="preserve"> -</w:t>
+      </w:r>
+      <w:proofErr w:type="gramEnd"/>
+      <w:r>
+        <w:t xml:space="preserve"> all</w:t>
+      </w:r>
+    </w:p>
+    <w:p/>
+    <w:p>
+      <w:r>
+        <w:t>Main Figure captions, metadata for Palmyra body size dataset – Marisa Morse</w:t>
       </w:r>
     </w:p>
     <w:p/>
@@ -149,7 +187,10 @@
         <w:t>-Results</w:t>
       </w:r>
       <w:r>
-        <w:t xml:space="preserve"> Read</w:t>
+        <w:t xml:space="preserve"> </w:t>
+      </w:r>
+      <w:r>
+        <w:t>read/edits + read supplementary methods and find any confusion between them</w:t>
       </w:r>
       <w:r>
         <w:t xml:space="preserve"> – jasmine </w:t>
@@ -172,33 +213,10 @@
     <w:p/>
     <w:p>
       <w:r>
-        <w:t>Check paper against journal author guidelines</w:t>
-      </w:r>
-    </w:p>
-    <w:p/>
-    <w:p>
-      <w:r>
         <w:t>Code checking</w:t>
       </w:r>
       <w:r>
         <w:t xml:space="preserve"> – Maggie and An</w:t>
-      </w:r>
-    </w:p>
-    <w:p/>
-    <w:p>
-      <w:r>
-        <w:t>Metadata checking</w:t>
-      </w:r>
-      <w:r>
-        <w:t xml:space="preserve"> – </w:t>
-      </w:r>
-      <w:proofErr w:type="spellStart"/>
-      <w:r>
-        <w:t>marisa</w:t>
-      </w:r>
-      <w:proofErr w:type="spellEnd"/>
-      <w:r>
-        <w:t xml:space="preserve"> morse</w:t>
       </w:r>
     </w:p>
     <w:p/>

</xml_diff>